<commit_message>
Se agrego la organización para comenzar a programar
</commit_message>
<xml_diff>
--- a/Documentos/ESPECIFICACIÓN DE LA SINTAXIS.docx
+++ b/Documentos/ESPECIFICACIÓN DE LA SINTAXIS.docx
@@ -1,9 +1,10 @@
 
 <file path=word/document.xml><?xml version="1.0" encoding="utf-8"?>
-<w:document xmlns:wpc="http://schemas.microsoft.com/office/word/2010/wordprocessingCanvas" xmlns:cx="http://schemas.microsoft.com/office/drawing/2014/chartex" xmlns:cx1="http://schemas.microsoft.com/office/drawing/2015/9/8/chartex" xmlns:cx2="http://schemas.microsoft.com/office/drawing/2015/10/21/chartex" xmlns:cx3="http://schemas.microsoft.com/office/drawing/2016/5/9/chartex" xmlns:cx4="http://schemas.microsoft.com/office/drawing/2016/5/10/chartex" xmlns:cx5="http://schemas.microsoft.com/office/drawing/2016/5/11/chartex" xmlns:cx6="http://schemas.microsoft.com/office/drawing/2016/5/12/chartex" xmlns:cx7="http://schemas.microsoft.com/office/drawing/2016/5/13/chartex" xmlns:cx8="http://schemas.microsoft.com/office/drawing/2016/5/14/chartex" xmlns:mc="http://schemas.openxmlformats.org/markup-compatibility/2006" xmlns:aink="http://schemas.microsoft.com/office/drawing/2016/ink" xmlns:am3d="http://schemas.microsoft.com/office/drawing/2017/model3d" xmlns:o="urn:schemas-microsoft-com:office:office" xmlns:r="http://schemas.openxmlformats.org/officeDocument/2006/relationships" xmlns:m="http://schemas.openxmlformats.org/officeDocument/2006/math" xmlns:v="urn:schemas-microsoft-com:vml" xmlns:wp14="http://schemas.microsoft.com/office/word/2010/wordprocessingDrawing" xmlns:wp="http://schemas.openxmlformats.org/drawingml/2006/wordprocessingDrawing" xmlns:w10="urn:schemas-microsoft-com:office:word" xmlns:w="http://schemas.openxmlformats.org/wordprocessingml/2006/main" xmlns:w14="http://schemas.microsoft.com/office/word/2010/wordml" xmlns:w15="http://schemas.microsoft.com/office/word/2012/wordml" xmlns:w16cex="http://schemas.microsoft.com/office/word/2018/wordml/cex" xmlns:w16cid="http://schemas.microsoft.com/office/word/2016/wordml/cid" xmlns:w16="http://schemas.microsoft.com/office/word/2018/wordml" xmlns:w16sdtdh="http://schemas.microsoft.com/office/word/2020/wordml/sdtdatahash" xmlns:w16se="http://schemas.microsoft.com/office/word/2015/wordml/symex" xmlns:wpg="http://schemas.microsoft.com/office/word/2010/wordprocessingGroup" xmlns:wpi="http://schemas.microsoft.com/office/word/2010/wordprocessingInk" xmlns:wne="http://schemas.microsoft.com/office/word/2006/wordml" xmlns:wps="http://schemas.microsoft.com/office/word/2010/wordprocessingShape" mc:Ignorable="w14 w15 w16se w16cid w16 w16cex w16sdtdh wp14">
+<w:document xmlns:o="urn:schemas-microsoft-com:office:office" xmlns:r="http://schemas.openxmlformats.org/officeDocument/2006/relationships" xmlns:v="urn:schemas-microsoft-com:vml" xmlns:w="http://schemas.openxmlformats.org/wordprocessingml/2006/main" xmlns:w10="urn:schemas-microsoft-com:office:word" xmlns:wp="http://schemas.openxmlformats.org/drawingml/2006/wordprocessingDrawing" xmlns:wps="http://schemas.microsoft.com/office/word/2010/wordprocessingShape" xmlns:wpg="http://schemas.microsoft.com/office/word/2010/wordprocessingGroup" xmlns:mc="http://schemas.openxmlformats.org/markup-compatibility/2006" xmlns:wp14="http://schemas.microsoft.com/office/word/2010/wordprocessingDrawing" xmlns:w14="http://schemas.microsoft.com/office/word/2010/wordml" mc:Ignorable="w14 wp14">
   <w:body>
     <w:p>
       <w:pPr>
+        <w:pStyle w:val="Normal"/>
         <w:jc w:val="center"/>
         <w:rPr>
           <w:sz w:val="24"/>
@@ -15,7 +16,14 @@
           <w:sz w:val="24"/>
           <w:lang w:val="es-ES"/>
         </w:rPr>
-        <w:t xml:space="preserve"> ESPECIFICACI</w:t>
+        <w:t xml:space="preserve"> </w:t>
+      </w:r>
+      <w:r>
+        <w:rPr>
+          <w:sz w:val="24"/>
+          <w:lang w:val="es-ES"/>
+        </w:rPr>
+        <w:t>ESPECIFICACI</w:t>
       </w:r>
       <w:r>
         <w:rPr>
@@ -27,6 +35,7 @@
     </w:p>
     <w:p>
       <w:pPr>
+        <w:pStyle w:val="Normal"/>
         <w:jc w:val="both"/>
         <w:rPr>
           <w:sz w:val="24"/>
@@ -42,10 +51,11 @@
       </w:r>
       <w:r>
         <w:rPr>
-          <w:sz w:val="24"/>
-          <w:lang w:val="es-MX"/>
-        </w:rPr>
-        <w:sym w:font="Wingdings" w:char="F0E0"/>
+          <w:rFonts w:eastAsia="Wingdings" w:cs="Wingdings" w:ascii="Wingdings" w:hAnsi="Wingdings"/>
+          <w:sz w:val="24"/>
+          <w:lang w:val="es-MX"/>
+        </w:rPr>
+        <w:t></w:t>
       </w:r>
       <w:r>
         <w:rPr>
@@ -57,9 +67,11 @@
     </w:p>
     <w:p>
       <w:pPr>
+        <w:pStyle w:val="Normal"/>
         <w:jc w:val="both"/>
         <w:rPr>
           <w:b/>
+          <w:b/>
           <w:bCs/>
           <w:sz w:val="24"/>
           <w:lang w:val="es-MX"/>
@@ -74,10 +86,11 @@
       </w:r>
       <w:r>
         <w:rPr>
-          <w:sz w:val="24"/>
-          <w:lang w:val="es-MX"/>
-        </w:rPr>
-        <w:sym w:font="Wingdings" w:char="F0E0"/>
+          <w:rFonts w:eastAsia="Wingdings" w:cs="Wingdings" w:ascii="Wingdings" w:hAnsi="Wingdings"/>
+          <w:sz w:val="24"/>
+          <w:lang w:val="es-MX"/>
+        </w:rPr>
+        <w:t></w:t>
       </w:r>
       <w:r>
         <w:rPr>
@@ -109,11 +122,21 @@
           <w:sz w:val="24"/>
           <w:lang w:val="es-MX"/>
         </w:rPr>
-        <w:t>;</w:t>
-      </w:r>
-    </w:p>
-    <w:p>
-      <w:pPr>
+        <w:t>; //</w:t>
+      </w:r>
+      <w:r>
+        <w:rPr>
+          <w:b/>
+          <w:bCs/>
+          <w:sz w:val="24"/>
+          <w:lang w:val="es-MX"/>
+        </w:rPr>
+        <w:t>Identificar sentencia</w:t>
+      </w:r>
+    </w:p>
+    <w:p>
+      <w:pPr>
+        <w:pStyle w:val="Normal"/>
         <w:jc w:val="both"/>
         <w:rPr>
           <w:sz w:val="24"/>
@@ -129,10 +152,46 @@
       </w:r>
       <w:r>
         <w:rPr>
-          <w:sz w:val="24"/>
-          <w:lang w:val="es-MX"/>
-        </w:rPr>
-        <w:sym w:font="Wingdings" w:char="F0E0"/>
+          <w:rFonts w:eastAsia="Wingdings" w:cs="Wingdings" w:ascii="Wingdings" w:hAnsi="Wingdings"/>
+          <w:sz w:val="24"/>
+          <w:lang w:val="es-MX"/>
+        </w:rPr>
+        <w:t></w:t>
+      </w:r>
+      <w:r>
+        <w:rPr>
+          <w:sz w:val="24"/>
+          <w:lang w:val="es-MX"/>
+        </w:rPr>
+        <w:t xml:space="preserve"> Sent-si | Sent-para | Sent-mientras | Sent-leer | Sent-mostrar</w:t>
+      </w:r>
+    </w:p>
+    <w:p>
+      <w:pPr>
+        <w:pStyle w:val="Normal"/>
+        <w:jc w:val="both"/>
+        <w:rPr>
+          <w:b/>
+          <w:b/>
+          <w:bCs/>
+          <w:sz w:val="24"/>
+          <w:lang w:val="es-MX"/>
+        </w:rPr>
+      </w:pPr>
+      <w:r>
+        <w:rPr>
+          <w:sz w:val="24"/>
+          <w:lang w:val="es-MX"/>
+        </w:rPr>
+        <w:t xml:space="preserve">Sent-si </w:t>
+      </w:r>
+      <w:r>
+        <w:rPr>
+          <w:rFonts w:eastAsia="Wingdings" w:cs="Wingdings" w:ascii="Wingdings" w:hAnsi="Wingdings"/>
+          <w:sz w:val="24"/>
+          <w:lang w:val="es-MX"/>
+        </w:rPr>
+        <w:t></w:t>
       </w:r>
       <w:r>
         <w:rPr>
@@ -143,63 +202,12 @@
       </w:r>
       <w:r>
         <w:rPr>
-          <w:sz w:val="24"/>
-          <w:lang w:val="es-MX"/>
-        </w:rPr>
-        <w:t>S</w:t>
-      </w:r>
-      <w:r>
-        <w:rPr>
-          <w:sz w:val="24"/>
-          <w:lang w:val="es-MX"/>
-        </w:rPr>
-        <w:t>ent-si</w:t>
-      </w:r>
-      <w:r>
-        <w:rPr>
-          <w:sz w:val="24"/>
-          <w:lang w:val="es-MX"/>
-        </w:rPr>
-        <w:t xml:space="preserve"> | Sent-para |</w:t>
-      </w:r>
-      <w:r>
-        <w:rPr>
-          <w:sz w:val="24"/>
-          <w:lang w:val="es-MX"/>
-        </w:rPr>
-        <w:t xml:space="preserve"> Sent-mientras | Sent-leer | Sent-mostrar</w:t>
-      </w:r>
-    </w:p>
-    <w:p>
-      <w:pPr>
-        <w:jc w:val="both"/>
-        <w:rPr>
-          <w:b/>
-          <w:bCs/>
-          <w:sz w:val="24"/>
-          <w:lang w:val="es-MX"/>
-        </w:rPr>
-      </w:pPr>
-      <w:r>
-        <w:rPr>
-          <w:sz w:val="24"/>
-          <w:lang w:val="es-MX"/>
-        </w:rPr>
-        <w:t>S</w:t>
-      </w:r>
-      <w:r>
-        <w:rPr>
-          <w:sz w:val="24"/>
-          <w:lang w:val="es-MX"/>
-        </w:rPr>
-        <w:t xml:space="preserve">ent-si </w:t>
-      </w:r>
-      <w:r>
-        <w:rPr>
-          <w:sz w:val="24"/>
-          <w:lang w:val="es-MX"/>
-        </w:rPr>
-        <w:sym w:font="Wingdings" w:char="F0E0"/>
+          <w:b/>
+          <w:bCs/>
+          <w:sz w:val="24"/>
+          <w:lang w:val="es-MX"/>
+        </w:rPr>
+        <w:t>Si</w:t>
       </w:r>
       <w:r>
         <w:rPr>
@@ -215,16 +223,16 @@
           <w:sz w:val="24"/>
           <w:lang w:val="es-MX"/>
         </w:rPr>
-        <w:t>S</w:t>
-      </w:r>
-      <w:r>
-        <w:rPr>
-          <w:b/>
-          <w:bCs/>
-          <w:sz w:val="24"/>
-          <w:lang w:val="es-MX"/>
-        </w:rPr>
-        <w:t>i</w:t>
+        <w:t xml:space="preserve">( </w:t>
+      </w:r>
+      <w:r>
+        <w:rPr>
+          <w:i/>
+          <w:iCs/>
+          <w:sz w:val="24"/>
+          <w:lang w:val="es-MX"/>
+        </w:rPr>
+        <w:t>exp</w:t>
       </w:r>
       <w:r>
         <w:rPr>
@@ -240,31 +248,6 @@
           <w:sz w:val="24"/>
           <w:lang w:val="es-MX"/>
         </w:rPr>
-        <w:t xml:space="preserve">( </w:t>
-      </w:r>
-      <w:r>
-        <w:rPr>
-          <w:i/>
-          <w:iCs/>
-          <w:sz w:val="24"/>
-          <w:lang w:val="es-MX"/>
-        </w:rPr>
-        <w:t>exp</w:t>
-      </w:r>
-      <w:r>
-        <w:rPr>
-          <w:sz w:val="24"/>
-          <w:lang w:val="es-MX"/>
-        </w:rPr>
-        <w:t xml:space="preserve"> </w:t>
-      </w:r>
-      <w:r>
-        <w:rPr>
-          <w:b/>
-          <w:bCs/>
-          <w:sz w:val="24"/>
-          <w:lang w:val="es-MX"/>
-        </w:rPr>
         <w:t xml:space="preserve">) { </w:t>
       </w:r>
       <w:r>
@@ -281,15 +264,26 @@
           <w:sz w:val="24"/>
           <w:lang w:val="es-MX"/>
         </w:rPr>
-        <w:t>}</w:t>
-      </w:r>
-    </w:p>
-    <w:p>
-      <w:pPr>
+        <w:t>} //</w:t>
+      </w:r>
+      <w:r>
+        <w:rPr>
+          <w:b/>
+          <w:bCs/>
+          <w:sz w:val="24"/>
+          <w:lang w:val="es-MX"/>
+        </w:rPr>
+        <w:t>Brandon</w:t>
+      </w:r>
+    </w:p>
+    <w:p>
+      <w:pPr>
+        <w:pStyle w:val="Normal"/>
         <w:ind w:left="708" w:firstLine="708"/>
         <w:jc w:val="both"/>
         <w:rPr>
           <w:b/>
+          <w:b/>
           <w:bCs/>
           <w:sz w:val="24"/>
           <w:lang w:val="es-MX"/>
@@ -442,10 +436,12 @@
     </w:p>
     <w:p>
       <w:pPr>
+        <w:pStyle w:val="Normal"/>
         <w:ind w:left="708" w:firstLine="708"/>
         <w:jc w:val="both"/>
         <w:rPr>
           <w:b/>
+          <w:b/>
           <w:bCs/>
           <w:sz w:val="24"/>
           <w:lang w:val="es-MX"/>
@@ -541,9 +537,11 @@
     </w:p>
     <w:p>
       <w:pPr>
+        <w:pStyle w:val="Normal"/>
         <w:jc w:val="both"/>
         <w:rPr>
           <w:b/>
+          <w:b/>
           <w:bCs/>
           <w:sz w:val="24"/>
           <w:lang w:val="es-MX"/>
@@ -558,10 +556,11 @@
       </w:r>
       <w:r>
         <w:rPr>
-          <w:sz w:val="24"/>
-          <w:lang w:val="es-MX"/>
-        </w:rPr>
-        <w:sym w:font="Wingdings" w:char="F0E0"/>
+          <w:rFonts w:eastAsia="Wingdings" w:cs="Wingdings" w:ascii="Wingdings" w:hAnsi="Wingdings"/>
+          <w:sz w:val="24"/>
+          <w:lang w:val="es-MX"/>
+        </w:rPr>
+        <w:t></w:t>
       </w:r>
       <w:r>
         <w:rPr>
@@ -657,11 +656,21 @@
           <w:sz w:val="24"/>
           <w:lang w:val="es-MX"/>
         </w:rPr>
-        <w:t>++ ) {</w:t>
-      </w:r>
-    </w:p>
-    <w:p>
-      <w:pPr>
+        <w:t>++ ) { //</w:t>
+      </w:r>
+      <w:r>
+        <w:rPr>
+          <w:b/>
+          <w:bCs/>
+          <w:sz w:val="24"/>
+          <w:lang w:val="es-MX"/>
+        </w:rPr>
+        <w:t>Allan</w:t>
+      </w:r>
+    </w:p>
+    <w:p>
+      <w:pPr>
+        <w:pStyle w:val="Normal"/>
         <w:jc w:val="both"/>
         <w:rPr>
           <w:sz w:val="24"/>
@@ -676,23 +685,7 @@
           <w:lang w:val="es-MX"/>
         </w:rPr>
         <w:tab/>
-      </w:r>
-      <w:r>
-        <w:rPr>
-          <w:b/>
-          <w:bCs/>
-          <w:sz w:val="24"/>
-          <w:lang w:val="es-MX"/>
-        </w:rPr>
         <w:tab/>
-      </w:r>
-      <w:r>
-        <w:rPr>
-          <w:b/>
-          <w:bCs/>
-          <w:sz w:val="24"/>
-          <w:lang w:val="es-MX"/>
-        </w:rPr>
         <w:tab/>
       </w:r>
       <w:r>
@@ -700,14 +693,7 @@
           <w:sz w:val="24"/>
           <w:lang w:val="es-MX"/>
         </w:rPr>
-        <w:t xml:space="preserve">Secuencia-sent </w:t>
-      </w:r>
-      <w:r>
-        <w:rPr>
-          <w:sz w:val="24"/>
-          <w:lang w:val="es-MX"/>
-        </w:rPr>
-        <w:t xml:space="preserve">| Secuencia-sent </w:t>
+        <w:t xml:space="preserve">Secuencia-sent | Secuencia-sent </w:t>
       </w:r>
       <w:r>
         <w:rPr>
@@ -737,9 +723,11 @@
     </w:p>
     <w:p>
       <w:pPr>
+        <w:pStyle w:val="Normal"/>
         <w:jc w:val="both"/>
         <w:rPr>
           <w:b/>
+          <w:b/>
           <w:bCs/>
           <w:sz w:val="24"/>
           <w:lang w:val="es-MX"/>
@@ -751,12 +739,6 @@
           <w:lang w:val="es-MX"/>
         </w:rPr>
         <w:tab/>
-      </w:r>
-      <w:r>
-        <w:rPr>
-          <w:sz w:val="24"/>
-          <w:lang w:val="es-MX"/>
-        </w:rPr>
         <w:tab/>
       </w:r>
       <w:r>
@@ -771,34 +753,65 @@
     </w:p>
     <w:p>
       <w:pPr>
+        <w:pStyle w:val="Normal"/>
         <w:jc w:val="both"/>
         <w:rPr>
           <w:b/>
-          <w:bCs/>
-          <w:i/>
-          <w:iCs/>
-          <w:sz w:val="24"/>
-          <w:lang w:val="es-MX"/>
-        </w:rPr>
-      </w:pPr>
-      <w:r>
-        <w:rPr>
-          <w:sz w:val="24"/>
-          <w:lang w:val="es-MX"/>
-        </w:rPr>
-        <w:t>Sent-</w:t>
-      </w:r>
-      <w:r>
-        <w:rPr>
-          <w:sz w:val="24"/>
-          <w:lang w:val="es-MX"/>
-        </w:rPr>
-        <w:t>mientras</w:t>
-      </w:r>
-      <w:r>
-        <w:rPr>
-          <w:b/>
-          <w:bCs/>
+          <w:b/>
+          <w:bCs/>
+          <w:i/>
+          <w:i/>
+          <w:iCs/>
+          <w:sz w:val="24"/>
+          <w:lang w:val="es-MX"/>
+        </w:rPr>
+      </w:pPr>
+      <w:r>
+        <w:rPr>
+          <w:sz w:val="24"/>
+          <w:lang w:val="es-MX"/>
+        </w:rPr>
+        <w:t>Sent-mientras</w:t>
+      </w:r>
+      <w:r>
+        <w:rPr>
+          <w:b/>
+          <w:bCs/>
+          <w:sz w:val="24"/>
+          <w:lang w:val="es-MX"/>
+        </w:rPr>
+        <w:t xml:space="preserve">  </w:t>
+      </w:r>
+      <w:r>
+        <w:rPr>
+          <w:rFonts w:eastAsia="Wingdings" w:cs="Wingdings" w:ascii="Wingdings" w:hAnsi="Wingdings"/>
+          <w:b/>
+          <w:bCs/>
+          <w:sz w:val="24"/>
+          <w:lang w:val="es-MX"/>
+        </w:rPr>
+        <w:t></w:t>
+      </w:r>
+      <w:r>
+        <w:rPr>
+          <w:b/>
+          <w:bCs/>
+          <w:sz w:val="24"/>
+          <w:lang w:val="es-MX"/>
+        </w:rPr>
+        <w:t xml:space="preserve"> Mientras ( </w:t>
+      </w:r>
+      <w:r>
+        <w:rPr>
+          <w:i/>
+          <w:iCs/>
+          <w:sz w:val="24"/>
+          <w:lang w:val="es-MX"/>
+        </w:rPr>
+        <w:t>exp</w:t>
+      </w:r>
+      <w:r>
+        <w:rPr>
           <w:sz w:val="24"/>
           <w:lang w:val="es-MX"/>
         </w:rPr>
@@ -811,49 +824,6 @@
           <w:sz w:val="24"/>
           <w:lang w:val="es-MX"/>
         </w:rPr>
-        <w:t xml:space="preserve"> </w:t>
-      </w:r>
-      <w:r>
-        <w:rPr>
-          <w:b/>
-          <w:bCs/>
-          <w:sz w:val="24"/>
-          <w:lang w:val="es-MX"/>
-        </w:rPr>
-        <w:sym w:font="Wingdings" w:char="F0E0"/>
-      </w:r>
-      <w:r>
-        <w:rPr>
-          <w:b/>
-          <w:bCs/>
-          <w:sz w:val="24"/>
-          <w:lang w:val="es-MX"/>
-        </w:rPr>
-        <w:t xml:space="preserve"> Mientras ( </w:t>
-      </w:r>
-      <w:r>
-        <w:rPr>
-          <w:i/>
-          <w:iCs/>
-          <w:sz w:val="24"/>
-          <w:lang w:val="es-MX"/>
-        </w:rPr>
-        <w:t>exp</w:t>
-      </w:r>
-      <w:r>
-        <w:rPr>
-          <w:sz w:val="24"/>
-          <w:lang w:val="es-MX"/>
-        </w:rPr>
-        <w:t xml:space="preserve"> </w:t>
-      </w:r>
-      <w:r>
-        <w:rPr>
-          <w:b/>
-          <w:bCs/>
-          <w:sz w:val="24"/>
-          <w:lang w:val="es-MX"/>
-        </w:rPr>
         <w:t>) {</w:t>
       </w:r>
       <w:r>
@@ -865,15 +835,28 @@
           <w:sz w:val="24"/>
           <w:lang w:val="es-MX"/>
         </w:rPr>
-        <w:t xml:space="preserve"> </w:t>
-      </w:r>
-    </w:p>
-    <w:p>
-      <w:pPr>
+        <w:t xml:space="preserve"> //</w:t>
+      </w:r>
+      <w:r>
+        <w:rPr>
+          <w:b/>
+          <w:bCs/>
+          <w:i/>
+          <w:iCs/>
+          <w:sz w:val="24"/>
+          <w:lang w:val="es-MX"/>
+        </w:rPr>
+        <w:t>El que termine primero</w:t>
+      </w:r>
+    </w:p>
+    <w:p>
+      <w:pPr>
+        <w:pStyle w:val="Normal"/>
         <w:ind w:left="1416" w:firstLine="708"/>
         <w:jc w:val="both"/>
         <w:rPr>
           <w:b/>
+          <w:b/>
           <w:bCs/>
           <w:sz w:val="24"/>
           <w:lang w:val="es-MX"/>
@@ -885,12 +868,6 @@
           <w:lang w:val="es-MX"/>
         </w:rPr>
         <w:t xml:space="preserve">Secuencia-sent </w:t>
-      </w:r>
-      <w:r>
-        <w:rPr>
-          <w:sz w:val="24"/>
-          <w:lang w:val="es-MX"/>
-        </w:rPr>
         <w:tab/>
         <w:t xml:space="preserve">| Secuencia-sent </w:t>
       </w:r>
@@ -922,30 +899,43 @@
     </w:p>
     <w:p>
       <w:pPr>
+        <w:pStyle w:val="Normal"/>
         <w:ind w:left="1416" w:firstLine="708"/>
         <w:jc w:val="both"/>
         <w:rPr>
           <w:b/>
-          <w:bCs/>
-          <w:sz w:val="24"/>
-          <w:lang w:val="es-MX"/>
-        </w:rPr>
-      </w:pPr>
-      <w:r>
-        <w:rPr>
-          <w:b/>
-          <w:bCs/>
-          <w:sz w:val="24"/>
-          <w:lang w:val="es-MX"/>
-        </w:rPr>
-        <w:t xml:space="preserve"> }</w:t>
-      </w:r>
-    </w:p>
-    <w:p>
-      <w:pPr>
+          <w:b/>
+          <w:bCs/>
+          <w:sz w:val="24"/>
+          <w:lang w:val="es-MX"/>
+        </w:rPr>
+      </w:pPr>
+      <w:r>
+        <w:rPr>
+          <w:b/>
+          <w:bCs/>
+          <w:sz w:val="24"/>
+          <w:lang w:val="es-MX"/>
+        </w:rPr>
+        <w:t xml:space="preserve"> </w:t>
+      </w:r>
+      <w:r>
+        <w:rPr>
+          <w:b/>
+          <w:bCs/>
+          <w:sz w:val="24"/>
+          <w:lang w:val="es-MX"/>
+        </w:rPr>
+        <w:t>}</w:t>
+      </w:r>
+    </w:p>
+    <w:p>
+      <w:pPr>
+        <w:pStyle w:val="Normal"/>
         <w:jc w:val="both"/>
         <w:rPr>
           <w:b/>
+          <w:b/>
           <w:bCs/>
           <w:sz w:val="24"/>
           <w:lang w:val="es-MX"/>
@@ -960,10 +950,11 @@
       </w:r>
       <w:r>
         <w:rPr>
-          <w:sz w:val="24"/>
-          <w:lang w:val="es-MX"/>
-        </w:rPr>
-        <w:sym w:font="Wingdings" w:char="F0E0"/>
+          <w:rFonts w:eastAsia="Wingdings" w:cs="Wingdings" w:ascii="Wingdings" w:hAnsi="Wingdings"/>
+          <w:sz w:val="24"/>
+          <w:lang w:val="es-MX"/>
+        </w:rPr>
+        <w:t></w:t>
       </w:r>
       <w:r>
         <w:rPr>
@@ -999,14 +990,25 @@
           <w:sz w:val="24"/>
           <w:lang w:val="es-MX"/>
         </w:rPr>
-        <w:t xml:space="preserve">) </w:t>
-      </w:r>
-    </w:p>
-    <w:p>
-      <w:pPr>
+        <w:t>) //</w:t>
+      </w:r>
+      <w:r>
+        <w:rPr>
+          <w:b/>
+          <w:bCs/>
+          <w:sz w:val="24"/>
+          <w:lang w:val="es-MX"/>
+        </w:rPr>
+        <w:t>Alondra</w:t>
+      </w:r>
+    </w:p>
+    <w:p>
+      <w:pPr>
+        <w:pStyle w:val="Normal"/>
         <w:jc w:val="both"/>
         <w:rPr>
           <w:b/>
+          <w:b/>
           <w:bCs/>
           <w:sz w:val="24"/>
           <w:lang w:val="es-MX"/>
@@ -1030,10 +1032,11 @@
       </w:r>
       <w:r>
         <w:rPr>
-          <w:sz w:val="24"/>
-          <w:lang w:val="es-MX"/>
-        </w:rPr>
-        <w:sym w:font="Wingdings" w:char="F0E0"/>
+          <w:rFonts w:eastAsia="Wingdings" w:cs="Wingdings" w:ascii="Wingdings" w:hAnsi="Wingdings"/>
+          <w:sz w:val="24"/>
+          <w:lang w:val="es-MX"/>
+        </w:rPr>
+        <w:t></w:t>
       </w:r>
       <w:r>
         <w:rPr>
@@ -1067,14 +1070,25 @@
           <w:sz w:val="24"/>
           <w:lang w:val="es-MX"/>
         </w:rPr>
-        <w:t xml:space="preserve"> )</w:t>
-      </w:r>
-    </w:p>
-    <w:p>
-      <w:pPr>
+        <w:t xml:space="preserve"> ) //</w:t>
+      </w:r>
+      <w:r>
+        <w:rPr>
+          <w:b/>
+          <w:bCs/>
+          <w:sz w:val="24"/>
+          <w:lang w:val="es-MX"/>
+        </w:rPr>
+        <w:t>El que termine</w:t>
+      </w:r>
+    </w:p>
+    <w:p>
+      <w:pPr>
+        <w:pStyle w:val="Normal"/>
         <w:jc w:val="both"/>
         <w:rPr>
           <w:i/>
+          <w:i/>
           <w:iCs/>
           <w:sz w:val="24"/>
           <w:lang w:val="es-MX"/>
@@ -1089,10 +1103,11 @@
       </w:r>
       <w:r>
         <w:rPr>
-          <w:sz w:val="24"/>
-          <w:lang w:val="es-MX"/>
-        </w:rPr>
-        <w:sym w:font="Wingdings" w:char="F0E0"/>
+          <w:rFonts w:eastAsia="Wingdings" w:cs="Wingdings" w:ascii="Wingdings" w:hAnsi="Wingdings"/>
+          <w:sz w:val="24"/>
+          <w:lang w:val="es-MX"/>
+        </w:rPr>
+        <w:t></w:t>
       </w:r>
       <w:r>
         <w:rPr>
@@ -1130,9 +1145,32 @@
         </w:rPr>
         <w:t xml:space="preserve">exp </w:t>
       </w:r>
-    </w:p>
-    <w:p>
-      <w:pPr>
+      <w:r>
+        <w:rPr>
+          <w:b/>
+          <w:bCs/>
+          <w:i/>
+          <w:iCs/>
+          <w:sz w:val="24"/>
+          <w:lang w:val="es-MX"/>
+        </w:rPr>
+        <w:t>//</w:t>
+      </w:r>
+      <w:r>
+        <w:rPr>
+          <w:b/>
+          <w:bCs/>
+          <w:i/>
+          <w:iCs/>
+          <w:sz w:val="24"/>
+          <w:lang w:val="es-MX"/>
+        </w:rPr>
+        <w:t>Alondra</w:t>
+      </w:r>
+    </w:p>
+    <w:p>
+      <w:pPr>
+        <w:pStyle w:val="Normal"/>
         <w:jc w:val="both"/>
         <w:rPr>
           <w:sz w:val="24"/>
@@ -1148,10 +1186,46 @@
       </w:r>
       <w:r>
         <w:rPr>
-          <w:sz w:val="24"/>
-          <w:lang w:val="es-MX"/>
-        </w:rPr>
-        <w:sym w:font="Wingdings" w:char="F0E0"/>
+          <w:rFonts w:eastAsia="Wingdings" w:cs="Wingdings" w:ascii="Wingdings" w:hAnsi="Wingdings"/>
+          <w:sz w:val="24"/>
+          <w:lang w:val="es-MX"/>
+        </w:rPr>
+        <w:t></w:t>
+      </w:r>
+      <w:r>
+        <w:rPr>
+          <w:sz w:val="24"/>
+          <w:lang w:val="es-MX"/>
+        </w:rPr>
+        <w:t xml:space="preserve"> exp-simple op-comparacion exp-simple | exp-simple</w:t>
+      </w:r>
+    </w:p>
+    <w:p>
+      <w:pPr>
+        <w:pStyle w:val="Normal"/>
+        <w:jc w:val="both"/>
+        <w:rPr>
+          <w:b/>
+          <w:b/>
+          <w:bCs/>
+          <w:sz w:val="24"/>
+          <w:lang w:val="es-MX"/>
+        </w:rPr>
+      </w:pPr>
+      <w:r>
+        <w:rPr>
+          <w:sz w:val="24"/>
+          <w:lang w:val="es-MX"/>
+        </w:rPr>
+        <w:t xml:space="preserve">op-comparacion </w:t>
+      </w:r>
+      <w:r>
+        <w:rPr>
+          <w:rFonts w:eastAsia="Wingdings" w:cs="Wingdings" w:ascii="Wingdings" w:hAnsi="Wingdings"/>
+          <w:sz w:val="24"/>
+          <w:lang w:val="es-MX"/>
+        </w:rPr>
+        <w:t></w:t>
       </w:r>
       <w:r>
         <w:rPr>
@@ -1162,35 +1236,104 @@
       </w:r>
       <w:r>
         <w:rPr>
-          <w:sz w:val="24"/>
-          <w:lang w:val="es-MX"/>
-        </w:rPr>
-        <w:t>exp-simple op-comparacion exp-simple | exp-simple</w:t>
-      </w:r>
-    </w:p>
-    <w:p>
-      <w:pPr>
+          <w:b/>
+          <w:bCs/>
+          <w:sz w:val="24"/>
+          <w:lang w:val="es-MX"/>
+        </w:rPr>
+        <w:t xml:space="preserve">&gt; </w:t>
+      </w:r>
+      <w:r>
+        <w:rPr>
+          <w:sz w:val="24"/>
+          <w:lang w:val="es-MX"/>
+        </w:rPr>
+        <w:t xml:space="preserve">| </w:t>
+      </w:r>
+      <w:r>
+        <w:rPr>
+          <w:b/>
+          <w:bCs/>
+          <w:sz w:val="24"/>
+          <w:lang w:val="es-MX"/>
+        </w:rPr>
+        <w:t xml:space="preserve">&lt; </w:t>
+      </w:r>
+      <w:r>
+        <w:rPr>
+          <w:sz w:val="24"/>
+          <w:lang w:val="es-MX"/>
+        </w:rPr>
+        <w:t xml:space="preserve">| </w:t>
+      </w:r>
+      <w:r>
+        <w:rPr>
+          <w:b/>
+          <w:bCs/>
+          <w:sz w:val="24"/>
+          <w:lang w:val="es-MX"/>
+        </w:rPr>
+        <w:t xml:space="preserve">: </w:t>
+      </w:r>
+    </w:p>
+    <w:p>
+      <w:pPr>
+        <w:pStyle w:val="Normal"/>
         <w:jc w:val="both"/>
         <w:rPr>
-          <w:b/>
-          <w:bCs/>
-          <w:sz w:val="24"/>
-          <w:lang w:val="es-MX"/>
-        </w:rPr>
-      </w:pPr>
-      <w:r>
-        <w:rPr>
-          <w:sz w:val="24"/>
-          <w:lang w:val="es-MX"/>
-        </w:rPr>
-        <w:t xml:space="preserve">op-comparacion </w:t>
-      </w:r>
-      <w:r>
-        <w:rPr>
-          <w:sz w:val="24"/>
-          <w:lang w:val="es-MX"/>
-        </w:rPr>
-        <w:sym w:font="Wingdings" w:char="F0E0"/>
+          <w:sz w:val="24"/>
+          <w:lang w:val="es-MX"/>
+        </w:rPr>
+      </w:pPr>
+      <w:r>
+        <w:rPr>
+          <w:sz w:val="24"/>
+          <w:lang w:val="es-MX"/>
+        </w:rPr>
+        <w:t xml:space="preserve">exp-simple </w:t>
+      </w:r>
+      <w:r>
+        <w:rPr>
+          <w:rFonts w:eastAsia="Wingdings" w:cs="Wingdings" w:ascii="Wingdings" w:hAnsi="Wingdings"/>
+          <w:sz w:val="24"/>
+          <w:lang w:val="es-MX"/>
+        </w:rPr>
+        <w:t></w:t>
+      </w:r>
+      <w:r>
+        <w:rPr>
+          <w:sz w:val="24"/>
+          <w:lang w:val="es-MX"/>
+        </w:rPr>
+        <w:t xml:space="preserve"> exp-simple opsuma term | term </w:t>
+      </w:r>
+    </w:p>
+    <w:p>
+      <w:pPr>
+        <w:pStyle w:val="Normal"/>
+        <w:jc w:val="both"/>
+        <w:rPr>
+          <w:b/>
+          <w:b/>
+          <w:bCs/>
+          <w:sz w:val="24"/>
+          <w:lang w:val="es-MX"/>
+        </w:rPr>
+      </w:pPr>
+      <w:r>
+        <w:rPr>
+          <w:sz w:val="24"/>
+          <w:lang w:val="es-MX"/>
+        </w:rPr>
+        <w:t xml:space="preserve">opsuma </w:t>
+      </w:r>
+      <w:r>
+        <w:rPr>
+          <w:rFonts w:eastAsia="Wingdings" w:cs="Wingdings" w:ascii="Wingdings" w:hAnsi="Wingdings"/>
+          <w:sz w:val="24"/>
+          <w:lang w:val="es-MX"/>
+        </w:rPr>
+        <w:t></w:t>
       </w:r>
       <w:r>
         <w:rPr>
@@ -1206,7 +1349,99 @@
           <w:sz w:val="24"/>
           <w:lang w:val="es-MX"/>
         </w:rPr>
-        <w:t xml:space="preserve">&gt; </w:t>
+        <w:t xml:space="preserve">+ </w:t>
+      </w:r>
+      <w:r>
+        <w:rPr>
+          <w:sz w:val="24"/>
+          <w:lang w:val="es-MX"/>
+        </w:rPr>
+        <w:t>|</w:t>
+      </w:r>
+      <w:r>
+        <w:rPr>
+          <w:b/>
+          <w:bCs/>
+          <w:sz w:val="24"/>
+          <w:lang w:val="es-MX"/>
+        </w:rPr>
+        <w:t xml:space="preserve"> -</w:t>
+      </w:r>
+    </w:p>
+    <w:p>
+      <w:pPr>
+        <w:pStyle w:val="Normal"/>
+        <w:jc w:val="both"/>
+        <w:rPr>
+          <w:sz w:val="24"/>
+          <w:lang w:val="es-MX"/>
+        </w:rPr>
+      </w:pPr>
+      <w:r>
+        <w:rPr>
+          <w:sz w:val="24"/>
+          <w:lang w:val="es-MX"/>
+        </w:rPr>
+        <w:t xml:space="preserve">term </w:t>
+      </w:r>
+      <w:r>
+        <w:rPr>
+          <w:rFonts w:eastAsia="Wingdings" w:cs="Wingdings" w:ascii="Wingdings" w:hAnsi="Wingdings"/>
+          <w:sz w:val="24"/>
+          <w:lang w:val="es-MX"/>
+        </w:rPr>
+        <w:t></w:t>
+      </w:r>
+      <w:r>
+        <w:rPr>
+          <w:sz w:val="24"/>
+          <w:lang w:val="es-MX"/>
+        </w:rPr>
+        <w:t xml:space="preserve"> term opmult factor | factor </w:t>
+      </w:r>
+    </w:p>
+    <w:p>
+      <w:pPr>
+        <w:pStyle w:val="Normal"/>
+        <w:jc w:val="both"/>
+        <w:rPr>
+          <w:b/>
+          <w:b/>
+          <w:bCs/>
+          <w:sz w:val="24"/>
+          <w:lang w:val="es-MX"/>
+        </w:rPr>
+      </w:pPr>
+      <w:r>
+        <w:rPr>
+          <w:sz w:val="24"/>
+          <w:lang w:val="es-MX"/>
+        </w:rPr>
+        <w:t xml:space="preserve">opmult </w:t>
+      </w:r>
+      <w:r>
+        <w:rPr>
+          <w:rFonts w:eastAsia="Wingdings" w:cs="Wingdings" w:ascii="Wingdings" w:hAnsi="Wingdings"/>
+          <w:sz w:val="24"/>
+          <w:lang w:val="es-MX"/>
+        </w:rPr>
+        <w:t></w:t>
+      </w:r>
+      <w:r>
+        <w:rPr>
+          <w:sz w:val="24"/>
+          <w:lang w:val="es-MX"/>
+        </w:rPr>
+        <w:t xml:space="preserve"> </w:t>
+      </w:r>
+      <w:r>
+        <w:rPr>
+          <w:b/>
+          <w:bCs/>
+          <w:sz w:val="24"/>
+          <w:lang w:val="es-MX"/>
+        </w:rPr>
+        <w:t xml:space="preserve">* </w:t>
       </w:r>
       <w:r>
         <w:rPr>
@@ -1222,7 +1457,70 @@
           <w:sz w:val="24"/>
           <w:lang w:val="es-MX"/>
         </w:rPr>
-        <w:t xml:space="preserve">&lt; </w:t>
+        <w:t>/</w:t>
+      </w:r>
+    </w:p>
+    <w:p>
+      <w:pPr>
+        <w:pStyle w:val="Normal"/>
+        <w:jc w:val="both"/>
+        <w:rPr>
+          <w:b/>
+          <w:b/>
+          <w:bCs/>
+          <w:i/>
+          <w:i/>
+          <w:iCs/>
+          <w:sz w:val="24"/>
+          <w:lang w:val="es-MX"/>
+        </w:rPr>
+      </w:pPr>
+      <w:r>
+        <w:rPr>
+          <w:sz w:val="24"/>
+          <w:lang w:val="es-MX"/>
+        </w:rPr>
+        <w:t xml:space="preserve">factor </w:t>
+      </w:r>
+      <w:r>
+        <w:rPr>
+          <w:rFonts w:eastAsia="Wingdings" w:cs="Wingdings" w:ascii="Wingdings" w:hAnsi="Wingdings"/>
+          <w:sz w:val="24"/>
+          <w:lang w:val="es-MX"/>
+        </w:rPr>
+        <w:t></w:t>
+      </w:r>
+      <w:r>
+        <w:rPr>
+          <w:sz w:val="24"/>
+          <w:lang w:val="es-MX"/>
+        </w:rPr>
+        <w:t xml:space="preserve"> </w:t>
+      </w:r>
+      <w:r>
+        <w:rPr>
+          <w:b/>
+          <w:bCs/>
+          <w:sz w:val="24"/>
+          <w:lang w:val="es-MX"/>
+        </w:rPr>
+        <w:t xml:space="preserve">( </w:t>
+      </w:r>
+      <w:r>
+        <w:rPr>
+          <w:sz w:val="24"/>
+          <w:lang w:val="es-MX"/>
+        </w:rPr>
+        <w:t>exp</w:t>
+      </w:r>
+      <w:r>
+        <w:rPr>
+          <w:b/>
+          <w:bCs/>
+          <w:sz w:val="24"/>
+          <w:lang w:val="es-MX"/>
+        </w:rPr>
+        <w:t xml:space="preserve"> ) </w:t>
       </w:r>
       <w:r>
         <w:rPr>
@@ -1235,101 +1533,87 @@
         <w:rPr>
           <w:b/>
           <w:bCs/>
-          <w:sz w:val="24"/>
-          <w:lang w:val="es-MX"/>
-        </w:rPr>
-        <w:t xml:space="preserve">: </w:t>
-      </w:r>
-    </w:p>
-    <w:p>
-      <w:pPr>
+          <w:i/>
+          <w:iCs/>
+          <w:sz w:val="24"/>
+          <w:lang w:val="es-MX"/>
+        </w:rPr>
+        <w:t>número</w:t>
+      </w:r>
+      <w:r>
+        <w:rPr>
+          <w:b/>
+          <w:bCs/>
+          <w:sz w:val="24"/>
+          <w:lang w:val="es-MX"/>
+        </w:rPr>
+        <w:t xml:space="preserve"> </w:t>
+      </w:r>
+      <w:r>
+        <w:rPr>
+          <w:sz w:val="24"/>
+          <w:lang w:val="es-MX"/>
+        </w:rPr>
+        <w:t xml:space="preserve">| </w:t>
+      </w:r>
+      <w:r>
+        <w:rPr>
+          <w:b/>
+          <w:bCs/>
+          <w:i/>
+          <w:iCs/>
+          <w:sz w:val="24"/>
+          <w:lang w:val="es-MX"/>
+        </w:rPr>
+        <w:t>identificador</w:t>
+      </w:r>
+    </w:p>
+    <w:p>
+      <w:pPr>
+        <w:pStyle w:val="Normal"/>
         <w:jc w:val="both"/>
         <w:rPr>
-          <w:sz w:val="24"/>
-          <w:lang w:val="es-MX"/>
-        </w:rPr>
-      </w:pPr>
-      <w:r>
-        <w:rPr>
-          <w:sz w:val="24"/>
-          <w:lang w:val="es-MX"/>
-        </w:rPr>
-        <w:t xml:space="preserve">exp-simple </w:t>
-      </w:r>
-      <w:r>
-        <w:rPr>
-          <w:sz w:val="24"/>
-          <w:lang w:val="es-MX"/>
-        </w:rPr>
-        <w:sym w:font="Wingdings" w:char="F0E0"/>
-      </w:r>
-      <w:r>
-        <w:rPr>
-          <w:sz w:val="24"/>
-          <w:lang w:val="es-MX"/>
-        </w:rPr>
-        <w:t xml:space="preserve"> exp-simple opsuma term | term </w:t>
-      </w:r>
-    </w:p>
-    <w:p>
-      <w:pPr>
+          <w:b/>
+          <w:b/>
+          <w:bCs/>
+          <w:sz w:val="24"/>
+          <w:lang w:val="es-MX"/>
+        </w:rPr>
+      </w:pPr>
+      <w:r>
+        <w:rPr>
+          <w:b/>
+          <w:bCs/>
+          <w:sz w:val="24"/>
+          <w:lang w:val="es-MX"/>
+        </w:rPr>
+      </w:r>
+    </w:p>
+    <w:p>
+      <w:pPr>
+        <w:pStyle w:val="Normal"/>
         <w:jc w:val="both"/>
         <w:rPr>
           <w:b/>
-          <w:bCs/>
-          <w:sz w:val="24"/>
-          <w:lang w:val="es-MX"/>
-        </w:rPr>
-      </w:pPr>
-      <w:r>
-        <w:rPr>
-          <w:sz w:val="24"/>
-          <w:lang w:val="es-MX"/>
-        </w:rPr>
-        <w:t xml:space="preserve">opsuma </w:t>
-      </w:r>
-      <w:r>
-        <w:rPr>
-          <w:sz w:val="24"/>
-          <w:lang w:val="es-MX"/>
-        </w:rPr>
-        <w:sym w:font="Wingdings" w:char="F0E0"/>
-      </w:r>
-      <w:r>
-        <w:rPr>
-          <w:sz w:val="24"/>
-          <w:lang w:val="es-MX"/>
-        </w:rPr>
-        <w:t xml:space="preserve"> </w:t>
-      </w:r>
-      <w:r>
-        <w:rPr>
-          <w:b/>
-          <w:bCs/>
-          <w:sz w:val="24"/>
-          <w:lang w:val="es-MX"/>
-        </w:rPr>
-        <w:t xml:space="preserve">+ </w:t>
-      </w:r>
-      <w:r>
-        <w:rPr>
-          <w:sz w:val="24"/>
-          <w:lang w:val="es-MX"/>
-        </w:rPr>
-        <w:t>|</w:t>
-      </w:r>
-      <w:r>
-        <w:rPr>
-          <w:b/>
-          <w:bCs/>
-          <w:sz w:val="24"/>
-          <w:lang w:val="es-MX"/>
-        </w:rPr>
-        <w:t xml:space="preserve"> -</w:t>
-      </w:r>
-    </w:p>
-    <w:p>
-      <w:pPr>
+          <w:b/>
+          <w:bCs/>
+          <w:sz w:val="24"/>
+          <w:lang w:val="es-MX"/>
+        </w:rPr>
+      </w:pPr>
+      <w:r>
+        <w:rPr>
+          <w:b/>
+          <w:bCs/>
+          <w:sz w:val="24"/>
+          <w:lang w:val="es-MX"/>
+        </w:rPr>
+      </w:r>
+    </w:p>
+    <w:p>
+      <w:pPr>
+        <w:pStyle w:val="Normal"/>
+        <w:spacing w:before="0" w:after="160"/>
         <w:jc w:val="both"/>
         <w:rPr>
           <w:sz w:val="24"/>
@@ -1337,235 +1621,28 @@
         </w:rPr>
       </w:pPr>
       <w:r>
-        <w:rPr>
-          <w:sz w:val="24"/>
-          <w:lang w:val="es-MX"/>
-        </w:rPr>
-        <w:t xml:space="preserve">term </w:t>
-      </w:r>
-      <w:r>
-        <w:rPr>
-          <w:sz w:val="24"/>
-          <w:lang w:val="es-MX"/>
-        </w:rPr>
-        <w:sym w:font="Wingdings" w:char="F0E0"/>
-      </w:r>
-      <w:r>
-        <w:rPr>
-          <w:sz w:val="24"/>
-          <w:lang w:val="es-MX"/>
-        </w:rPr>
-        <w:t xml:space="preserve"> term opmult factor | factor </w:t>
-      </w:r>
-    </w:p>
-    <w:p>
-      <w:pPr>
-        <w:jc w:val="both"/>
-        <w:rPr>
-          <w:b/>
-          <w:bCs/>
-          <w:sz w:val="24"/>
-          <w:lang w:val="es-MX"/>
-        </w:rPr>
-      </w:pPr>
-      <w:r>
-        <w:rPr>
-          <w:sz w:val="24"/>
-          <w:lang w:val="es-MX"/>
-        </w:rPr>
-        <w:t xml:space="preserve">opmult </w:t>
-      </w:r>
-      <w:r>
-        <w:rPr>
-          <w:sz w:val="24"/>
-          <w:lang w:val="es-MX"/>
-        </w:rPr>
-        <w:sym w:font="Wingdings" w:char="F0E0"/>
-      </w:r>
-      <w:r>
-        <w:rPr>
-          <w:sz w:val="24"/>
-          <w:lang w:val="es-MX"/>
-        </w:rPr>
-        <w:t xml:space="preserve"> </w:t>
-      </w:r>
-      <w:r>
-        <w:rPr>
-          <w:b/>
-          <w:bCs/>
-          <w:sz w:val="24"/>
-          <w:lang w:val="es-MX"/>
-        </w:rPr>
-        <w:t xml:space="preserve">* </w:t>
-      </w:r>
-      <w:r>
-        <w:rPr>
-          <w:sz w:val="24"/>
-          <w:lang w:val="es-MX"/>
-        </w:rPr>
-        <w:t xml:space="preserve">| </w:t>
-      </w:r>
-      <w:r>
-        <w:rPr>
-          <w:b/>
-          <w:bCs/>
-          <w:sz w:val="24"/>
-          <w:lang w:val="es-MX"/>
-        </w:rPr>
-        <w:t>/</w:t>
-      </w:r>
-    </w:p>
-    <w:p>
-      <w:pPr>
-        <w:jc w:val="both"/>
-        <w:rPr>
-          <w:b/>
-          <w:bCs/>
-          <w:i/>
-          <w:iCs/>
-          <w:sz w:val="24"/>
-          <w:lang w:val="es-MX"/>
-        </w:rPr>
-      </w:pPr>
-      <w:r>
-        <w:rPr>
-          <w:sz w:val="24"/>
-          <w:lang w:val="es-MX"/>
-        </w:rPr>
-        <w:t xml:space="preserve">factor </w:t>
-      </w:r>
-      <w:r>
-        <w:rPr>
-          <w:sz w:val="24"/>
-          <w:lang w:val="es-MX"/>
-        </w:rPr>
-        <w:sym w:font="Wingdings" w:char="F0E0"/>
-      </w:r>
-      <w:r>
-        <w:rPr>
-          <w:sz w:val="24"/>
-          <w:lang w:val="es-MX"/>
-        </w:rPr>
-        <w:t xml:space="preserve"> </w:t>
-      </w:r>
-      <w:r>
-        <w:rPr>
-          <w:b/>
-          <w:bCs/>
-          <w:sz w:val="24"/>
-          <w:lang w:val="es-MX"/>
-        </w:rPr>
-        <w:t xml:space="preserve">( </w:t>
-      </w:r>
-      <w:r>
-        <w:rPr>
-          <w:sz w:val="24"/>
-          <w:lang w:val="es-MX"/>
-        </w:rPr>
-        <w:t>exp</w:t>
-      </w:r>
-      <w:r>
-        <w:rPr>
-          <w:b/>
-          <w:bCs/>
-          <w:sz w:val="24"/>
-          <w:lang w:val="es-MX"/>
-        </w:rPr>
-        <w:t xml:space="preserve"> ) </w:t>
-      </w:r>
-      <w:r>
-        <w:rPr>
-          <w:sz w:val="24"/>
-          <w:lang w:val="es-MX"/>
-        </w:rPr>
-        <w:t xml:space="preserve">| </w:t>
-      </w:r>
-      <w:r>
-        <w:rPr>
-          <w:b/>
-          <w:bCs/>
-          <w:i/>
-          <w:iCs/>
-          <w:sz w:val="24"/>
-          <w:lang w:val="es-MX"/>
-        </w:rPr>
-        <w:t>número</w:t>
-      </w:r>
-      <w:r>
-        <w:rPr>
-          <w:b/>
-          <w:bCs/>
-          <w:sz w:val="24"/>
-          <w:lang w:val="es-MX"/>
-        </w:rPr>
-        <w:t xml:space="preserve"> </w:t>
-      </w:r>
-      <w:r>
-        <w:rPr>
-          <w:sz w:val="24"/>
-          <w:lang w:val="es-MX"/>
-        </w:rPr>
-        <w:t xml:space="preserve">| </w:t>
-      </w:r>
-      <w:r>
-        <w:rPr>
-          <w:b/>
-          <w:bCs/>
-          <w:i/>
-          <w:iCs/>
-          <w:sz w:val="24"/>
-          <w:lang w:val="es-MX"/>
-        </w:rPr>
-        <w:t>identificador</w:t>
-      </w:r>
-    </w:p>
-    <w:p>
-      <w:pPr>
-        <w:jc w:val="both"/>
-        <w:rPr>
-          <w:b/>
-          <w:bCs/>
-          <w:sz w:val="24"/>
-          <w:lang w:val="es-MX"/>
-        </w:rPr>
-      </w:pPr>
-    </w:p>
-    <w:p>
-      <w:pPr>
-        <w:jc w:val="both"/>
-        <w:rPr>
-          <w:b/>
-          <w:bCs/>
-          <w:sz w:val="24"/>
-          <w:lang w:val="es-MX"/>
-        </w:rPr>
-      </w:pPr>
-    </w:p>
-    <w:p>
-      <w:pPr>
-        <w:jc w:val="both"/>
-        <w:rPr>
-          <w:sz w:val="24"/>
-          <w:lang w:val="es-MX"/>
-        </w:rPr>
-      </w:pPr>
+        <w:rPr/>
+      </w:r>
     </w:p>
     <w:sectPr>
+      <w:type w:val="nextPage"/>
       <w:pgSz w:w="11906" w:h="16838"/>
-      <w:pgMar w:top="1417" w:right="1701" w:bottom="1417" w:left="1701" w:header="708" w:footer="708" w:gutter="0"/>
-      <w:cols w:space="708"/>
-      <w:docGrid w:linePitch="360"/>
+      <w:pgMar w:left="1701" w:right="1701" w:gutter="0" w:header="0" w:top="1417" w:footer="0" w:bottom="1417"/>
+      <w:pgNumType w:fmt="decimal"/>
+      <w:formProt w:val="false"/>
+      <w:textDirection w:val="lrTb"/>
+      <w:docGrid w:type="default" w:linePitch="360" w:charSpace="4294926335"/>
     </w:sectPr>
   </w:body>
 </w:document>
 </file>
 
 <file path=word/styles.xml><?xml version="1.0" encoding="utf-8"?>
-<w:styles xmlns:mc="http://schemas.openxmlformats.org/markup-compatibility/2006" xmlns:r="http://schemas.openxmlformats.org/officeDocument/2006/relationships" xmlns:w="http://schemas.openxmlformats.org/wordprocessingml/2006/main" xmlns:w14="http://schemas.microsoft.com/office/word/2010/wordml" xmlns:w15="http://schemas.microsoft.com/office/word/2012/wordml" xmlns:w16cex="http://schemas.microsoft.com/office/word/2018/wordml/cex" xmlns:w16cid="http://schemas.microsoft.com/office/word/2016/wordml/cid" xmlns:w16="http://schemas.microsoft.com/office/word/2018/wordml" xmlns:w16sdtdh="http://schemas.microsoft.com/office/word/2020/wordml/sdtdatahash" xmlns:w16se="http://schemas.microsoft.com/office/word/2015/wordml/symex" mc:Ignorable="w14 w15 w16se w16cid w16 w16cex w16sdtdh">
+<w:styles xmlns:w="http://schemas.openxmlformats.org/wordprocessingml/2006/main" xmlns:w14="http://schemas.microsoft.com/office/word/2010/wordml" xmlns:mc="http://schemas.openxmlformats.org/markup-compatibility/2006" mc:Ignorable="w14">
   <w:docDefaults>
     <w:rPrDefault>
       <w:rPr>
-        <w:rFonts w:ascii="Arial" w:eastAsiaTheme="minorHAnsi" w:hAnsi="Arial" w:cstheme="majorBidi"/>
+        <w:rFonts w:ascii="Arial" w:hAnsi="Arial" w:eastAsia="Calibri" w:cs="" w:cstheme="majorBidi" w:eastAsiaTheme="minorHAnsi"/>
         <w:sz w:val="44"/>
         <w:szCs w:val="26"/>
         <w:lang w:val="es-419" w:eastAsia="en-US" w:bidi="ar-SA"/>
@@ -1573,21 +1650,21 @@
     </w:rPrDefault>
     <w:pPrDefault>
       <w:pPr>
-        <w:spacing w:after="160" w:line="259" w:lineRule="auto"/>
+        <w:suppressAutoHyphens w:val="true"/>
       </w:pPr>
     </w:pPrDefault>
   </w:docDefaults>
   <w:latentStyles w:defLockedState="0" w:defUIPriority="99" w:defSemiHidden="0" w:defUnhideWhenUsed="0" w:defQFormat="0" w:count="376">
     <w:lsdException w:name="Normal" w:uiPriority="0" w:qFormat="1"/>
     <w:lsdException w:name="heading 1" w:uiPriority="9" w:qFormat="1"/>
-    <w:lsdException w:name="heading 2" w:semiHidden="1" w:uiPriority="9" w:unhideWhenUsed="1" w:qFormat="1"/>
-    <w:lsdException w:name="heading 3" w:semiHidden="1" w:uiPriority="9" w:unhideWhenUsed="1" w:qFormat="1"/>
-    <w:lsdException w:name="heading 4" w:semiHidden="1" w:uiPriority="9" w:unhideWhenUsed="1" w:qFormat="1"/>
-    <w:lsdException w:name="heading 5" w:semiHidden="1" w:uiPriority="9" w:unhideWhenUsed="1" w:qFormat="1"/>
-    <w:lsdException w:name="heading 6" w:semiHidden="1" w:uiPriority="9" w:unhideWhenUsed="1" w:qFormat="1"/>
-    <w:lsdException w:name="heading 7" w:semiHidden="1" w:uiPriority="9" w:unhideWhenUsed="1" w:qFormat="1"/>
-    <w:lsdException w:name="heading 8" w:semiHidden="1" w:uiPriority="9" w:unhideWhenUsed="1" w:qFormat="1"/>
-    <w:lsdException w:name="heading 9" w:semiHidden="1" w:uiPriority="9" w:unhideWhenUsed="1" w:qFormat="1"/>
+    <w:lsdException w:name="heading 2" w:uiPriority="9" w:semiHidden="1" w:unhideWhenUsed="1" w:qFormat="1"/>
+    <w:lsdException w:name="heading 3" w:uiPriority="9" w:semiHidden="1" w:unhideWhenUsed="1" w:qFormat="1"/>
+    <w:lsdException w:name="heading 4" w:uiPriority="9" w:semiHidden="1" w:unhideWhenUsed="1" w:qFormat="1"/>
+    <w:lsdException w:name="heading 5" w:uiPriority="9" w:semiHidden="1" w:unhideWhenUsed="1" w:qFormat="1"/>
+    <w:lsdException w:name="heading 6" w:uiPriority="9" w:semiHidden="1" w:unhideWhenUsed="1" w:qFormat="1"/>
+    <w:lsdException w:name="heading 7" w:uiPriority="9" w:semiHidden="1" w:unhideWhenUsed="1" w:qFormat="1"/>
+    <w:lsdException w:name="heading 8" w:uiPriority="9" w:semiHidden="1" w:unhideWhenUsed="1" w:qFormat="1"/>
+    <w:lsdException w:name="heading 9" w:uiPriority="9" w:semiHidden="1" w:unhideWhenUsed="1" w:qFormat="1"/>
     <w:lsdException w:name="index 1" w:semiHidden="1" w:unhideWhenUsed="1"/>
     <w:lsdException w:name="index 2" w:semiHidden="1" w:unhideWhenUsed="1"/>
     <w:lsdException w:name="index 3" w:semiHidden="1" w:unhideWhenUsed="1"/>
@@ -1597,22 +1674,22 @@
     <w:lsdException w:name="index 7" w:semiHidden="1" w:unhideWhenUsed="1"/>
     <w:lsdException w:name="index 8" w:semiHidden="1" w:unhideWhenUsed="1"/>
     <w:lsdException w:name="index 9" w:semiHidden="1" w:unhideWhenUsed="1"/>
-    <w:lsdException w:name="toc 1" w:semiHidden="1" w:uiPriority="39" w:unhideWhenUsed="1"/>
-    <w:lsdException w:name="toc 2" w:semiHidden="1" w:uiPriority="39" w:unhideWhenUsed="1"/>
-    <w:lsdException w:name="toc 3" w:semiHidden="1" w:uiPriority="39" w:unhideWhenUsed="1"/>
-    <w:lsdException w:name="toc 4" w:semiHidden="1" w:uiPriority="39" w:unhideWhenUsed="1"/>
-    <w:lsdException w:name="toc 5" w:semiHidden="1" w:uiPriority="39" w:unhideWhenUsed="1"/>
-    <w:lsdException w:name="toc 6" w:semiHidden="1" w:uiPriority="39" w:unhideWhenUsed="1"/>
-    <w:lsdException w:name="toc 7" w:semiHidden="1" w:uiPriority="39" w:unhideWhenUsed="1"/>
-    <w:lsdException w:name="toc 8" w:semiHidden="1" w:uiPriority="39" w:unhideWhenUsed="1"/>
-    <w:lsdException w:name="toc 9" w:semiHidden="1" w:uiPriority="39" w:unhideWhenUsed="1"/>
+    <w:lsdException w:name="toc 1" w:uiPriority="39" w:semiHidden="1" w:unhideWhenUsed="1"/>
+    <w:lsdException w:name="toc 2" w:uiPriority="39" w:semiHidden="1" w:unhideWhenUsed="1"/>
+    <w:lsdException w:name="toc 3" w:uiPriority="39" w:semiHidden="1" w:unhideWhenUsed="1"/>
+    <w:lsdException w:name="toc 4" w:uiPriority="39" w:semiHidden="1" w:unhideWhenUsed="1"/>
+    <w:lsdException w:name="toc 5" w:uiPriority="39" w:semiHidden="1" w:unhideWhenUsed="1"/>
+    <w:lsdException w:name="toc 6" w:uiPriority="39" w:semiHidden="1" w:unhideWhenUsed="1"/>
+    <w:lsdException w:name="toc 7" w:uiPriority="39" w:semiHidden="1" w:unhideWhenUsed="1"/>
+    <w:lsdException w:name="toc 8" w:uiPriority="39" w:semiHidden="1" w:unhideWhenUsed="1"/>
+    <w:lsdException w:name="toc 9" w:uiPriority="39" w:semiHidden="1" w:unhideWhenUsed="1"/>
     <w:lsdException w:name="Normal Indent" w:semiHidden="1" w:unhideWhenUsed="1"/>
     <w:lsdException w:name="footnote text" w:semiHidden="1" w:unhideWhenUsed="1"/>
     <w:lsdException w:name="annotation text" w:semiHidden="1" w:unhideWhenUsed="1"/>
     <w:lsdException w:name="header" w:semiHidden="1" w:unhideWhenUsed="1"/>
     <w:lsdException w:name="footer" w:semiHidden="1" w:unhideWhenUsed="1"/>
     <w:lsdException w:name="index heading" w:semiHidden="1" w:unhideWhenUsed="1"/>
-    <w:lsdException w:name="caption" w:semiHidden="1" w:uiPriority="35" w:unhideWhenUsed="1" w:qFormat="1"/>
+    <w:lsdException w:name="caption" w:uiPriority="35" w:semiHidden="1" w:unhideWhenUsed="1" w:qFormat="1"/>
     <w:lsdException w:name="table of figures" w:semiHidden="1" w:unhideWhenUsed="1"/>
     <w:lsdException w:name="envelope address" w:semiHidden="1" w:unhideWhenUsed="1"/>
     <w:lsdException w:name="envelope return" w:semiHidden="1" w:unhideWhenUsed="1"/>
@@ -1643,7 +1720,7 @@
     <w:lsdException w:name="Title" w:uiPriority="10" w:qFormat="1"/>
     <w:lsdException w:name="Closing" w:semiHidden="1" w:unhideWhenUsed="1"/>
     <w:lsdException w:name="Signature" w:semiHidden="1" w:unhideWhenUsed="1"/>
-    <w:lsdException w:name="Default Paragraph Font" w:semiHidden="1" w:uiPriority="1" w:unhideWhenUsed="1"/>
+    <w:lsdException w:name="Default Paragraph Font" w:uiPriority="1" w:semiHidden="1" w:unhideWhenUsed="1"/>
     <w:lsdException w:name="Body Text" w:semiHidden="1" w:unhideWhenUsed="1"/>
     <w:lsdException w:name="Body Text Indent" w:semiHidden="1" w:unhideWhenUsed="1"/>
     <w:lsdException w:name="List Continue" w:semiHidden="1" w:unhideWhenUsed="1"/>
@@ -1843,8 +1920,8 @@
     <w:lsdException w:name="Subtle Reference" w:uiPriority="31" w:qFormat="1"/>
     <w:lsdException w:name="Intense Reference" w:uiPriority="32" w:qFormat="1"/>
     <w:lsdException w:name="Book Title" w:uiPriority="33" w:qFormat="1"/>
-    <w:lsdException w:name="Bibliography" w:semiHidden="1" w:uiPriority="37" w:unhideWhenUsed="1"/>
-    <w:lsdException w:name="TOC Heading" w:semiHidden="1" w:uiPriority="39" w:unhideWhenUsed="1" w:qFormat="1"/>
+    <w:lsdException w:name="Bibliography" w:uiPriority="37" w:semiHidden="1" w:unhideWhenUsed="1"/>
+    <w:lsdException w:name="TOC Heading" w:uiPriority="39" w:semiHidden="1" w:unhideWhenUsed="1" w:qFormat="1"/>
     <w:lsdException w:name="Plain Table 1" w:uiPriority="41"/>
     <w:lsdException w:name="Plain Table 2" w:uiPriority="42"/>
     <w:lsdException w:name="Plain Table 3" w:uiPriority="43"/>
@@ -1955,15 +2032,97 @@
     <w:lsdException w:name="Unresolved Mention" w:semiHidden="1" w:unhideWhenUsed="1"/>
     <w:lsdException w:name="Smart Link" w:semiHidden="1" w:unhideWhenUsed="1"/>
   </w:latentStyles>
-  <w:style w:type="paragraph" w:default="1" w:styleId="Normal">
+  <w:style w:type="paragraph" w:styleId="Normal" w:default="1">
     <w:name w:val="Normal"/>
     <w:qFormat/>
+    <w:pPr>
+      <w:widowControl/>
+      <w:bidi w:val="0"/>
+      <w:spacing w:lineRule="auto" w:line="259" w:before="0" w:after="160"/>
+      <w:jc w:val="left"/>
+    </w:pPr>
+    <w:rPr>
+      <w:rFonts w:ascii="Arial" w:hAnsi="Arial" w:eastAsia="Calibri" w:cs="" w:cstheme="majorBidi" w:eastAsiaTheme="minorHAnsi"/>
+      <w:color w:val="auto"/>
+      <w:kern w:val="0"/>
+      <w:sz w:val="44"/>
+      <w:szCs w:val="26"/>
+      <w:lang w:val="es-419" w:eastAsia="en-US" w:bidi="ar-SA"/>
+    </w:rPr>
   </w:style>
-  <w:style w:type="character" w:default="1" w:styleId="Fuentedeprrafopredeter">
+  <w:style w:type="character" w:styleId="DefaultParagraphFont" w:default="1">
     <w:name w:val="Default Paragraph Font"/>
     <w:uiPriority w:val="1"/>
     <w:semiHidden/>
     <w:unhideWhenUsed/>
+    <w:qFormat/>
+    <w:rPr/>
+  </w:style>
+  <w:style w:type="paragraph" w:styleId="Ttulo">
+    <w:name w:val="Título"/>
+    <w:basedOn w:val="Normal"/>
+    <w:next w:val="Cuerpodetexto"/>
+    <w:qFormat/>
+    <w:pPr>
+      <w:keepNext w:val="true"/>
+      <w:spacing w:before="240" w:after="120"/>
+    </w:pPr>
+    <w:rPr>
+      <w:rFonts w:ascii="Liberation Sans" w:hAnsi="Liberation Sans" w:eastAsia="Microsoft YaHei" w:cs="Lucida Sans"/>
+      <w:sz w:val="28"/>
+      <w:szCs w:val="28"/>
+    </w:rPr>
+  </w:style>
+  <w:style w:type="paragraph" w:styleId="Cuerpodetexto">
+    <w:name w:val="Body Text"/>
+    <w:basedOn w:val="Normal"/>
+    <w:pPr>
+      <w:spacing w:lineRule="auto" w:line="276" w:before="0" w:after="140"/>
+    </w:pPr>
+    <w:rPr/>
+  </w:style>
+  <w:style w:type="paragraph" w:styleId="Lista">
+    <w:name w:val="List"/>
+    <w:basedOn w:val="Cuerpodetexto"/>
+    <w:pPr/>
+    <w:rPr>
+      <w:rFonts w:cs="Lucida Sans"/>
+    </w:rPr>
+  </w:style>
+  <w:style w:type="paragraph" w:styleId="Leyenda">
+    <w:name w:val="Caption"/>
+    <w:basedOn w:val="Normal"/>
+    <w:qFormat/>
+    <w:pPr>
+      <w:suppressLineNumbers/>
+      <w:spacing w:before="120" w:after="120"/>
+    </w:pPr>
+    <w:rPr>
+      <w:rFonts w:cs="Lucida Sans"/>
+      <w:i/>
+      <w:iCs/>
+      <w:sz w:val="24"/>
+      <w:szCs w:val="24"/>
+    </w:rPr>
+  </w:style>
+  <w:style w:type="paragraph" w:styleId="Ndice">
+    <w:name w:val="Índice"/>
+    <w:basedOn w:val="Normal"/>
+    <w:qFormat/>
+    <w:pPr>
+      <w:suppressLineNumbers/>
+    </w:pPr>
+    <w:rPr>
+      <w:rFonts w:cs="Lucida Sans"/>
+      <w:lang w:val="zxx" w:eastAsia="zxx" w:bidi="zxx"/>
+    </w:rPr>
+  </w:style>
+  <w:style w:type="numbering" w:styleId="NoList" w:default="1">
+    <w:name w:val="No List"/>
+    <w:uiPriority w:val="99"/>
+    <w:semiHidden/>
+    <w:unhideWhenUsed/>
+    <w:qFormat/>
   </w:style>
   <w:style w:type="table" w:default="1" w:styleId="Tablanormal">
     <w:name w:val="Normal Table"/>
@@ -1971,7 +2130,6 @@
     <w:semiHidden/>
     <w:unhideWhenUsed/>
     <w:tblPr>
-      <w:tblInd w:w="0" w:type="dxa"/>
       <w:tblCellMar>
         <w:top w:w="0" w:type="dxa"/>
         <w:left w:w="108" w:type="dxa"/>
@@ -1979,12 +2137,6 @@
         <w:right w:w="108" w:type="dxa"/>
       </w:tblCellMar>
     </w:tblPr>
-  </w:style>
-  <w:style w:type="numbering" w:default="1" w:styleId="Sinlista">
-    <w:name w:val="No List"/>
-    <w:uiPriority w:val="99"/>
-    <w:semiHidden/>
-    <w:unhideWhenUsed/>
   </w:style>
 </w:styles>
 </file>

</xml_diff>

<commit_message>
Sintaxis mientras y sintaxis if
</commit_message>
<xml_diff>
--- a/Documentos/ESPECIFICACIÓN DE LA SINTAXIS.docx
+++ b/Documentos/ESPECIFICACIÓN DE LA SINTAXIS.docx
@@ -122,16 +122,7 @@
           <w:sz w:val="24"/>
           <w:lang w:val="es-MX"/>
         </w:rPr>
-        <w:t>; //</w:t>
-      </w:r>
-      <w:r>
-        <w:rPr>
-          <w:b/>
-          <w:bCs/>
-          <w:sz w:val="24"/>
-          <w:lang w:val="es-MX"/>
-        </w:rPr>
-        <w:t>Allan</w:t>
+        <w:t>; //Allan</w:t>
       </w:r>
     </w:p>
     <w:p>
@@ -264,16 +255,16 @@
           <w:sz w:val="24"/>
           <w:lang w:val="es-MX"/>
         </w:rPr>
-        <w:t>} //</w:t>
-      </w:r>
-      <w:r>
-        <w:rPr>
-          <w:b/>
-          <w:bCs/>
-          <w:sz w:val="24"/>
-          <w:lang w:val="es-MX"/>
-        </w:rPr>
-        <w:t>Brandon</w:t>
+        <w:t xml:space="preserve">} //Brandon </w:t>
+      </w:r>
+      <w:r>
+        <w:rPr>
+          <w:b/>
+          <w:bCs/>
+          <w:sz w:val="24"/>
+          <w:lang w:val="es-MX"/>
+        </w:rPr>
+        <w:t>(Listo)</w:t>
       </w:r>
     </w:p>
     <w:p>
@@ -656,16 +647,7 @@
           <w:sz w:val="24"/>
           <w:lang w:val="es-MX"/>
         </w:rPr>
-        <w:t>++ ) { //</w:t>
-      </w:r>
-      <w:r>
-        <w:rPr>
-          <w:b/>
-          <w:bCs/>
-          <w:sz w:val="24"/>
-          <w:lang w:val="es-MX"/>
-        </w:rPr>
-        <w:t>Allan</w:t>
+        <w:t>++ ) { //Allan</w:t>
       </w:r>
     </w:p>
     <w:p>
@@ -839,14 +821,18 @@
       </w:r>
       <w:r>
         <w:rPr>
-          <w:b/>
-          <w:bCs/>
-          <w:i/>
-          <w:iCs/>
-          <w:sz w:val="24"/>
-          <w:lang w:val="es-MX"/>
-        </w:rPr>
-        <w:t>El que termine primero</w:t>
+          <w:rFonts w:eastAsia="Calibri" w:cs="" w:cstheme="majorBidi" w:eastAsiaTheme="minorHAnsi"/>
+          <w:b/>
+          <w:bCs/>
+          <w:i/>
+          <w:iCs/>
+          <w:color w:val="auto"/>
+          <w:kern w:val="0"/>
+          <w:sz w:val="24"/>
+          <w:szCs w:val="26"/>
+          <w:lang w:val="es-MX" w:eastAsia="en-US" w:bidi="ar-SA"/>
+        </w:rPr>
+        <w:t>Brandon (Listo)</w:t>
       </w:r>
     </w:p>
     <w:p>
@@ -990,16 +976,7 @@
           <w:sz w:val="24"/>
           <w:lang w:val="es-MX"/>
         </w:rPr>
-        <w:t>) //</w:t>
-      </w:r>
-      <w:r>
-        <w:rPr>
-          <w:b/>
-          <w:bCs/>
-          <w:sz w:val="24"/>
-          <w:lang w:val="es-MX"/>
-        </w:rPr>
-        <w:t>Alondra</w:t>
+        <w:t>) //Alondra</w:t>
       </w:r>
     </w:p>
     <w:p>
@@ -1070,16 +1047,7 @@
           <w:sz w:val="24"/>
           <w:lang w:val="es-MX"/>
         </w:rPr>
-        <w:t xml:space="preserve"> ) //</w:t>
-      </w:r>
-      <w:r>
-        <w:rPr>
-          <w:b/>
-          <w:bCs/>
-          <w:sz w:val="24"/>
-          <w:lang w:val="es-MX"/>
-        </w:rPr>
-        <w:t>El que termine</w:t>
+        <w:t xml:space="preserve"> ) //El que termine</w:t>
       </w:r>
     </w:p>
     <w:p>
@@ -1154,18 +1122,7 @@
           <w:sz w:val="24"/>
           <w:lang w:val="es-MX"/>
         </w:rPr>
-        <w:t>//</w:t>
-      </w:r>
-      <w:r>
-        <w:rPr>
-          <w:b/>
-          <w:bCs/>
-          <w:i/>
-          <w:iCs/>
-          <w:sz w:val="24"/>
-          <w:lang w:val="es-MX"/>
-        </w:rPr>
-        <w:t>Alondra</w:t>
+        <w:t>//Alondra</w:t>
       </w:r>
     </w:p>
     <w:p>
@@ -1631,7 +1588,7 @@
       <w:pgNumType w:fmt="decimal"/>
       <w:formProt w:val="false"/>
       <w:textDirection w:val="lrTb"/>
-      <w:docGrid w:type="default" w:linePitch="360" w:charSpace="4294926335"/>
+      <w:docGrid w:type="default" w:linePitch="360" w:charSpace="0"/>
     </w:sectPr>
   </w:body>
 </w:document>
@@ -2037,6 +1994,7 @@
     <w:qFormat/>
     <w:pPr>
       <w:widowControl/>
+      <w:suppressAutoHyphens w:val="true"/>
       <w:bidi w:val="0"/>
       <w:spacing w:lineRule="auto" w:line="259" w:before="0" w:after="160"/>
       <w:jc w:val="left"/>

</xml_diff>

<commit_message>
Sintaxis mientras en hota.txt
</commit_message>
<xml_diff>
--- a/Documentos/ESPECIFICACIÓN DE LA SINTAXIS.docx
+++ b/Documentos/ESPECIFICACIÓN DE LA SINTAXIS.docx
@@ -122,7 +122,16 @@
           <w:sz w:val="24"/>
           <w:lang w:val="es-MX"/>
         </w:rPr>
-        <w:t>; //Allan</w:t>
+        <w:t xml:space="preserve">; //Allan </w:t>
+      </w:r>
+      <w:r>
+        <w:rPr>
+          <w:b/>
+          <w:bCs/>
+          <w:sz w:val="24"/>
+          <w:lang w:val="es-MX"/>
+        </w:rPr>
+        <w:t>(Listo)</w:t>
       </w:r>
     </w:p>
     <w:p>
@@ -647,7 +656,16 @@
           <w:sz w:val="24"/>
           <w:lang w:val="es-MX"/>
         </w:rPr>
-        <w:t>++ ) { //Allan</w:t>
+        <w:t xml:space="preserve">++ ) { //Allan </w:t>
+      </w:r>
+      <w:r>
+        <w:rPr>
+          <w:b/>
+          <w:bCs/>
+          <w:sz w:val="24"/>
+          <w:lang w:val="es-MX"/>
+        </w:rPr>
+        <w:t>(Listo)</w:t>
       </w:r>
     </w:p>
     <w:p>
@@ -1047,7 +1065,16 @@
           <w:sz w:val="24"/>
           <w:lang w:val="es-MX"/>
         </w:rPr>
-        <w:t xml:space="preserve"> ) //El que termine</w:t>
+        <w:t xml:space="preserve"> ) //</w:t>
+      </w:r>
+      <w:r>
+        <w:rPr>
+          <w:b/>
+          <w:bCs/>
+          <w:sz w:val="24"/>
+          <w:lang w:val="es-MX"/>
+        </w:rPr>
+        <w:t>(Listo)</w:t>
       </w:r>
     </w:p>
     <w:p>

</xml_diff>